<commit_message>
Complementos finales de envio
</commit_message>
<xml_diff>
--- a/appGAS - Gestion/PGC_PlanDeGestionDeConfiguracion/PP_PlanDeProyecto/PP_PlanDeProyecto.docx
+++ b/appGAS - Gestion/PGC_PlanDeGestionDeConfiguracion/PP_PlanDeProyecto/PP_PlanDeProyecto.docx
@@ -318,7 +318,7 @@
           <w:r>
             <w:fldChar w:fldCharType="separate"/>
           </w:r>
-          <w:hyperlink w:anchor="_Toc513159198" w:history="1">
+          <w:hyperlink w:anchor="_Toc513291966" w:history="1">
             <w:r>
               <w:rPr>
                 <w:rStyle w:val="Hipervnculo"/>
@@ -346,7 +346,7 @@
                 <w:noProof/>
                 <w:webHidden/>
               </w:rPr>
-              <w:instrText xml:space="preserve"> PAGEREF _Toc513159198 \h </w:instrText>
+              <w:instrText xml:space="preserve"> PAGEREF _Toc513291966 \h </w:instrText>
             </w:r>
             <w:r>
               <w:rPr>
@@ -386,7 +386,7 @@
               <w:lang w:eastAsia="es-PE"/>
             </w:rPr>
           </w:pPr>
-          <w:hyperlink w:anchor="_Toc513159199" w:history="1">
+          <w:hyperlink w:anchor="_Toc513291967" w:history="1">
             <w:r>
               <w:rPr>
                 <w:rStyle w:val="Hipervnculo"/>
@@ -428,7 +428,7 @@
                 <w:noProof/>
                 <w:webHidden/>
               </w:rPr>
-              <w:instrText xml:space="preserve"> PAGEREF _Toc513159199 \h </w:instrText>
+              <w:instrText xml:space="preserve"> PAGEREF _Toc513291967 \h </w:instrText>
             </w:r>
             <w:r>
               <w:rPr>
@@ -468,7 +468,7 @@
               <w:lang w:eastAsia="es-PE"/>
             </w:rPr>
           </w:pPr>
-          <w:hyperlink w:anchor="_Toc513159200" w:history="1">
+          <w:hyperlink w:anchor="_Toc513291968" w:history="1">
             <w:r>
               <w:rPr>
                 <w:rStyle w:val="Hipervnculo"/>
@@ -512,7 +512,7 @@
                 <w:noProof/>
                 <w:webHidden/>
               </w:rPr>
-              <w:instrText xml:space="preserve"> PAGEREF _Toc513159200 \h </w:instrText>
+              <w:instrText xml:space="preserve"> PAGEREF _Toc513291968 \h </w:instrText>
             </w:r>
             <w:r>
               <w:rPr>
@@ -552,7 +552,7 @@
               <w:lang w:eastAsia="es-PE"/>
             </w:rPr>
           </w:pPr>
-          <w:hyperlink w:anchor="_Toc513159201" w:history="1">
+          <w:hyperlink w:anchor="_Toc513291969" w:history="1">
             <w:r>
               <w:rPr>
                 <w:rStyle w:val="Hipervnculo"/>
@@ -596,7 +596,7 @@
                 <w:noProof/>
                 <w:webHidden/>
               </w:rPr>
-              <w:instrText xml:space="preserve"> PAGEREF _Toc513159201 \h </w:instrText>
+              <w:instrText xml:space="preserve"> PAGEREF _Toc513291969 \h </w:instrText>
             </w:r>
             <w:r>
               <w:rPr>
@@ -616,7 +616,7 @@
                 <w:noProof/>
                 <w:webHidden/>
               </w:rPr>
-              <w:t>3</w:t>
+              <w:t>4</w:t>
             </w:r>
             <w:r>
               <w:rPr>
@@ -635,10 +635,12 @@
               <w:tab w:val="right" w:leader="dot" w:pos="8494"/>
             </w:tabs>
             <w:rPr>
+              <w:rFonts w:eastAsiaTheme="minorEastAsia"/>
               <w:noProof/>
+              <w:lang w:eastAsia="es-PE"/>
             </w:rPr>
           </w:pPr>
-          <w:hyperlink w:anchor="_Toc513159202" w:history="1">
+          <w:hyperlink w:anchor="_Toc513291970" w:history="1">
             <w:r>
               <w:rPr>
                 <w:rStyle w:val="Hipervnculo"/>
@@ -649,7 +651,9 @@
             </w:r>
             <w:r>
               <w:rPr>
-                <w:noProof/>
+                <w:rFonts w:eastAsiaTheme="minorEastAsia"/>
+                <w:noProof/>
+                <w:lang w:eastAsia="es-PE"/>
               </w:rPr>
               <w:tab/>
             </w:r>
@@ -680,7 +684,7 @@
                 <w:noProof/>
                 <w:webHidden/>
               </w:rPr>
-              <w:instrText xml:space="preserve"> PAGEREF _Toc513159202 \h </w:instrText>
+              <w:instrText xml:space="preserve"> PAGEREF _Toc513291970 \h </w:instrText>
             </w:r>
             <w:r>
               <w:rPr>
@@ -700,7 +704,7 @@
                 <w:noProof/>
                 <w:webHidden/>
               </w:rPr>
-              <w:t>3</w:t>
+              <w:t>4</w:t>
             </w:r>
             <w:r>
               <w:rPr>
@@ -719,10 +723,12 @@
               <w:tab w:val="right" w:leader="dot" w:pos="8494"/>
             </w:tabs>
             <w:rPr>
+              <w:rFonts w:eastAsiaTheme="minorEastAsia"/>
               <w:noProof/>
+              <w:lang w:eastAsia="es-PE"/>
             </w:rPr>
           </w:pPr>
-          <w:hyperlink w:anchor="_Toc513159203" w:history="1">
+          <w:hyperlink w:anchor="_Toc513291971" w:history="1">
             <w:r>
               <w:rPr>
                 <w:rStyle w:val="Hipervnculo"/>
@@ -732,7 +738,9 @@
             </w:r>
             <w:r>
               <w:rPr>
-                <w:noProof/>
+                <w:rFonts w:eastAsiaTheme="minorEastAsia"/>
+                <w:noProof/>
+                <w:lang w:eastAsia="es-PE"/>
               </w:rPr>
               <w:tab/>
             </w:r>
@@ -762,7 +770,7 @@
                 <w:noProof/>
                 <w:webHidden/>
               </w:rPr>
-              <w:instrText xml:space="preserve"> PAGEREF _Toc513159203 \h </w:instrText>
+              <w:instrText xml:space="preserve"> PAGEREF _Toc513291971 \h </w:instrText>
             </w:r>
             <w:r>
               <w:rPr>
@@ -801,10 +809,12 @@
               <w:tab w:val="right" w:leader="dot" w:pos="8494"/>
             </w:tabs>
             <w:rPr>
+              <w:rFonts w:eastAsiaTheme="minorEastAsia"/>
               <w:noProof/>
+              <w:lang w:eastAsia="es-PE"/>
             </w:rPr>
           </w:pPr>
-          <w:hyperlink w:anchor="_Toc513159204" w:history="1">
+          <w:hyperlink w:anchor="_Toc513291972" w:history="1">
             <w:r>
               <w:rPr>
                 <w:rStyle w:val="Hipervnculo"/>
@@ -814,7 +824,9 @@
             </w:r>
             <w:r>
               <w:rPr>
-                <w:noProof/>
+                <w:rFonts w:eastAsiaTheme="minorEastAsia"/>
+                <w:noProof/>
+                <w:lang w:eastAsia="es-PE"/>
               </w:rPr>
               <w:tab/>
             </w:r>
@@ -844,7 +856,7 @@
                 <w:noProof/>
                 <w:webHidden/>
               </w:rPr>
-              <w:instrText xml:space="preserve"> PAGEREF _Toc513159204 \h </w:instrText>
+              <w:instrText xml:space="preserve"> PAGEREF _Toc513291972 \h </w:instrText>
             </w:r>
             <w:r>
               <w:rPr>
@@ -883,10 +895,12 @@
               <w:tab w:val="right" w:leader="dot" w:pos="8494"/>
             </w:tabs>
             <w:rPr>
+              <w:rFonts w:eastAsiaTheme="minorEastAsia"/>
               <w:noProof/>
+              <w:lang w:eastAsia="es-PE"/>
             </w:rPr>
           </w:pPr>
-          <w:hyperlink w:anchor="_Toc513159205" w:history="1">
+          <w:hyperlink w:anchor="_Toc513291973" w:history="1">
             <w:r>
               <w:rPr>
                 <w:rStyle w:val="Hipervnculo"/>
@@ -897,7 +911,9 @@
             </w:r>
             <w:r>
               <w:rPr>
-                <w:noProof/>
+                <w:rFonts w:eastAsiaTheme="minorEastAsia"/>
+                <w:noProof/>
+                <w:lang w:eastAsia="es-PE"/>
               </w:rPr>
               <w:tab/>
             </w:r>
@@ -928,7 +944,7 @@
                 <w:noProof/>
                 <w:webHidden/>
               </w:rPr>
-              <w:instrText xml:space="preserve"> PAGEREF _Toc513159205 \h </w:instrText>
+              <w:instrText xml:space="preserve"> PAGEREF _Toc513291973 \h </w:instrText>
             </w:r>
             <w:r>
               <w:rPr>
@@ -967,10 +983,12 @@
               <w:tab w:val="right" w:leader="dot" w:pos="8494"/>
             </w:tabs>
             <w:rPr>
+              <w:rFonts w:eastAsiaTheme="minorEastAsia"/>
               <w:noProof/>
+              <w:lang w:eastAsia="es-PE"/>
             </w:rPr>
           </w:pPr>
-          <w:hyperlink w:anchor="_Toc513159206" w:history="1">
+          <w:hyperlink w:anchor="_Toc513291974" w:history="1">
             <w:r>
               <w:rPr>
                 <w:rStyle w:val="Hipervnculo"/>
@@ -981,7 +999,9 @@
             </w:r>
             <w:r>
               <w:rPr>
-                <w:noProof/>
+                <w:rFonts w:eastAsiaTheme="minorEastAsia"/>
+                <w:noProof/>
+                <w:lang w:eastAsia="es-PE"/>
               </w:rPr>
               <w:tab/>
             </w:r>
@@ -1012,7 +1032,7 @@
                 <w:noProof/>
                 <w:webHidden/>
               </w:rPr>
-              <w:instrText xml:space="preserve"> PAGEREF _Toc513159206 \h </w:instrText>
+              <w:instrText xml:space="preserve"> PAGEREF _Toc513291974 \h </w:instrText>
             </w:r>
             <w:r>
               <w:rPr>
@@ -1052,7 +1072,7 @@
               <w:lang w:eastAsia="es-PE"/>
             </w:rPr>
           </w:pPr>
-          <w:hyperlink w:anchor="_Toc513159207" w:history="1">
+          <w:hyperlink w:anchor="_Toc513291975" w:history="1">
             <w:r>
               <w:rPr>
                 <w:rStyle w:val="Hipervnculo"/>
@@ -1096,7 +1116,7 @@
                 <w:noProof/>
                 <w:webHidden/>
               </w:rPr>
-              <w:instrText xml:space="preserve"> PAGEREF _Toc513159207 \h </w:instrText>
+              <w:instrText xml:space="preserve"> PAGEREF _Toc513291975 \h </w:instrText>
             </w:r>
             <w:r>
               <w:rPr>
@@ -1116,7 +1136,7 @@
                 <w:noProof/>
                 <w:webHidden/>
               </w:rPr>
-              <w:t>4</w:t>
+              <w:t>5</w:t>
             </w:r>
             <w:r>
               <w:rPr>
@@ -1135,10 +1155,12 @@
               <w:tab w:val="right" w:leader="dot" w:pos="8494"/>
             </w:tabs>
             <w:rPr>
+              <w:rFonts w:eastAsiaTheme="minorEastAsia"/>
               <w:noProof/>
+              <w:lang w:eastAsia="es-PE"/>
             </w:rPr>
           </w:pPr>
-          <w:hyperlink w:anchor="_Toc513159208" w:history="1">
+          <w:hyperlink w:anchor="_Toc513291976" w:history="1">
             <w:r>
               <w:rPr>
                 <w:rStyle w:val="Hipervnculo"/>
@@ -1148,7 +1170,9 @@
             </w:r>
             <w:r>
               <w:rPr>
-                <w:noProof/>
+                <w:rFonts w:eastAsiaTheme="minorEastAsia"/>
+                <w:noProof/>
+                <w:lang w:eastAsia="es-PE"/>
               </w:rPr>
               <w:tab/>
             </w:r>
@@ -1157,7 +1181,7 @@
                 <w:rStyle w:val="Hipervnculo"/>
                 <w:noProof/>
               </w:rPr>
-              <w:t>WBS Producto</w:t>
+              <w:t>WBS Proyecto</w:t>
             </w:r>
             <w:r>
               <w:rPr>
@@ -1178,7 +1202,7 @@
                 <w:noProof/>
                 <w:webHidden/>
               </w:rPr>
-              <w:instrText xml:space="preserve"> PAGEREF _Toc513159208 \h </w:instrText>
+              <w:instrText xml:space="preserve"> PAGEREF _Toc513291976 \h </w:instrText>
             </w:r>
             <w:r>
               <w:rPr>
@@ -1198,7 +1222,7 @@
                 <w:noProof/>
                 <w:webHidden/>
               </w:rPr>
-              <w:t>5</w:t>
+              <w:t>6</w:t>
             </w:r>
             <w:r>
               <w:rPr>
@@ -1211,85 +1235,15 @@
         </w:p>
         <w:p>
           <w:pPr>
-            <w:pStyle w:val="TDC2"/>
-            <w:tabs>
-              <w:tab w:val="left" w:pos="880"/>
-              <w:tab w:val="right" w:leader="dot" w:pos="8494"/>
-            </w:tabs>
+            <w:pStyle w:val="TDC1"/>
             <w:rPr>
+              <w:rFonts w:eastAsiaTheme="minorEastAsia"/>
               <w:noProof/>
+              <w:lang w:eastAsia="es-PE"/>
             </w:rPr>
           </w:pPr>
-          <w:hyperlink w:anchor="_Toc513159209" w:history="1">
-            <w:r>
-              <w:rPr>
-                <w:rStyle w:val="Hipervnculo"/>
-                <w:noProof/>
-              </w:rPr>
-              <w:t>4.2.</w:t>
-            </w:r>
-            <w:r>
-              <w:rPr>
-                <w:noProof/>
-              </w:rPr>
-              <w:tab/>
-            </w:r>
-            <w:r>
-              <w:rPr>
-                <w:rStyle w:val="Hipervnculo"/>
-                <w:noProof/>
-              </w:rPr>
-              <w:t>WBS Proyecto</w:t>
-            </w:r>
-            <w:r>
-              <w:rPr>
-                <w:noProof/>
-                <w:webHidden/>
-              </w:rPr>
-              <w:tab/>
-            </w:r>
-            <w:r>
-              <w:rPr>
-                <w:noProof/>
-                <w:webHidden/>
-              </w:rPr>
-              <w:fldChar w:fldCharType="begin"/>
-            </w:r>
-            <w:r>
-              <w:rPr>
-                <w:noProof/>
-                <w:webHidden/>
-              </w:rPr>
-              <w:instrText xml:space="preserve"> PAGEREF _Toc513159209 \h </w:instrText>
-            </w:r>
-            <w:r>
-              <w:rPr>
-                <w:noProof/>
-                <w:webHidden/>
-              </w:rPr>
-            </w:r>
-            <w:r>
-              <w:rPr>
-                <w:noProof/>
-                <w:webHidden/>
-              </w:rPr>
-              <w:fldChar w:fldCharType="separate"/>
-            </w:r>
-            <w:r>
-              <w:rPr>
-                <w:noProof/>
-                <w:webHidden/>
-              </w:rPr>
-              <w:t>6</w:t>
-            </w:r>
-            <w:r>
-              <w:rPr>
-                <w:noProof/>
-                <w:webHidden/>
-              </w:rPr>
-              <w:fldChar w:fldCharType="end"/>
-            </w:r>
-          </w:hyperlink>
+          <w:bookmarkStart w:id="2" w:name="_GoBack"/>
+          <w:bookmarkEnd w:id="2"/>
         </w:p>
         <w:p>
           <w:r>
@@ -1314,8 +1268,8 @@
       <w:r>
         <w:br w:type="column"/>
       </w:r>
-      <w:bookmarkStart w:id="2" w:name="_Toc483339581"/>
-      <w:bookmarkStart w:id="3" w:name="_Toc513159198"/>
+      <w:bookmarkStart w:id="3" w:name="_Toc483339581"/>
+      <w:bookmarkStart w:id="4" w:name="_Toc513291966"/>
       <w:r>
         <w:rPr>
           <w:rFonts w:eastAsia="Times New Roman"/>
@@ -1323,8 +1277,8 @@
         <w:lastRenderedPageBreak/>
         <w:t>Plan de Proyecto</w:t>
       </w:r>
-      <w:bookmarkEnd w:id="2"/>
       <w:bookmarkEnd w:id="3"/>
+      <w:bookmarkEnd w:id="4"/>
     </w:p>
     <w:p>
       <w:pPr>
@@ -1334,13 +1288,13 @@
           <w:numId w:val="11"/>
         </w:numPr>
       </w:pPr>
-      <w:bookmarkStart w:id="4" w:name="_Toc483339582"/>
-      <w:bookmarkStart w:id="5" w:name="_Toc513159199"/>
+      <w:bookmarkStart w:id="5" w:name="_Toc483339582"/>
+      <w:bookmarkStart w:id="6" w:name="_Toc513291967"/>
       <w:r>
         <w:t>Introducción</w:t>
       </w:r>
-      <w:bookmarkEnd w:id="4"/>
       <w:bookmarkEnd w:id="5"/>
+      <w:bookmarkEnd w:id="6"/>
     </w:p>
     <w:p>
       <w:pPr>
@@ -1458,16 +1412,16 @@
           <w:rFonts w:eastAsia="Times New Roman"/>
         </w:rPr>
       </w:pPr>
-      <w:bookmarkStart w:id="6" w:name="_Toc483339583"/>
-      <w:bookmarkStart w:id="7" w:name="_Toc513159200"/>
+      <w:bookmarkStart w:id="7" w:name="_Toc483339583"/>
+      <w:bookmarkStart w:id="8" w:name="_Toc513291968"/>
       <w:r>
         <w:rPr>
           <w:rFonts w:eastAsia="Times New Roman"/>
         </w:rPr>
         <w:t>Propósito del Plan de Gestión de la Configuración</w:t>
       </w:r>
-      <w:bookmarkEnd w:id="6"/>
       <w:bookmarkEnd w:id="7"/>
+      <w:bookmarkEnd w:id="8"/>
     </w:p>
     <w:p>
       <w:pPr>
@@ -1713,14 +1667,14 @@
           <w:rFonts w:eastAsia="Times New Roman"/>
         </w:rPr>
       </w:pPr>
-      <w:bookmarkStart w:id="8" w:name="_Toc483339584"/>
-      <w:bookmarkStart w:id="9" w:name="_Toc513159201"/>
+      <w:bookmarkStart w:id="9" w:name="_Toc483339584"/>
       <w:r>
         <w:rPr>
           <w:rFonts w:eastAsia="Times New Roman"/>
         </w:rPr>
         <w:br w:type="column"/>
       </w:r>
+      <w:bookmarkStart w:id="10" w:name="_Toc513291969"/>
       <w:r>
         <w:rPr>
           <w:rFonts w:eastAsia="Times New Roman"/>
@@ -1728,8 +1682,8 @@
         <w:lastRenderedPageBreak/>
         <w:t>Propósito del Proyecto</w:t>
       </w:r>
-      <w:bookmarkEnd w:id="8"/>
       <w:bookmarkEnd w:id="9"/>
+      <w:bookmarkEnd w:id="10"/>
     </w:p>
     <w:p>
       <w:pPr>
@@ -1749,16 +1703,16 @@
           <w:rFonts w:eastAsia="Times New Roman"/>
         </w:rPr>
       </w:pPr>
-      <w:bookmarkStart w:id="10" w:name="_Toc483339585"/>
-      <w:bookmarkStart w:id="11" w:name="_Toc513159202"/>
+      <w:bookmarkStart w:id="11" w:name="_Toc483339585"/>
+      <w:bookmarkStart w:id="12" w:name="_Toc513291970"/>
       <w:r>
         <w:rPr>
           <w:rFonts w:eastAsia="Times New Roman"/>
         </w:rPr>
         <w:t>Nombre del Proyecto</w:t>
       </w:r>
-      <w:bookmarkEnd w:id="10"/>
       <w:bookmarkEnd w:id="11"/>
+      <w:bookmarkEnd w:id="12"/>
     </w:p>
     <w:p>
       <w:pPr>
@@ -1797,13 +1751,13 @@
           <w:numId w:val="11"/>
         </w:numPr>
       </w:pPr>
-      <w:bookmarkStart w:id="12" w:name="_Toc483339586"/>
-      <w:bookmarkStart w:id="13" w:name="_Toc513159203"/>
+      <w:bookmarkStart w:id="13" w:name="_Toc483339586"/>
+      <w:bookmarkStart w:id="14" w:name="_Toc513291971"/>
       <w:r>
         <w:t>Descripción</w:t>
       </w:r>
-      <w:bookmarkEnd w:id="12"/>
       <w:bookmarkEnd w:id="13"/>
+      <w:bookmarkEnd w:id="14"/>
     </w:p>
     <w:p>
       <w:pPr>
@@ -1954,13 +1908,13 @@
           <w:numId w:val="11"/>
         </w:numPr>
       </w:pPr>
-      <w:bookmarkStart w:id="14" w:name="_Toc483339587"/>
-      <w:bookmarkStart w:id="15" w:name="_Toc513159204"/>
+      <w:bookmarkStart w:id="15" w:name="_Toc483339587"/>
+      <w:bookmarkStart w:id="16" w:name="_Toc513291972"/>
       <w:r>
         <w:t>Clientes</w:t>
       </w:r>
-      <w:bookmarkEnd w:id="14"/>
       <w:bookmarkEnd w:id="15"/>
+      <w:bookmarkEnd w:id="16"/>
     </w:p>
     <w:p>
       <w:pPr>
@@ -2002,16 +1956,16 @@
           <w:rFonts w:eastAsia="Times New Roman"/>
         </w:rPr>
       </w:pPr>
-      <w:bookmarkStart w:id="16" w:name="_Toc483339588"/>
-      <w:bookmarkStart w:id="17" w:name="_Toc513159205"/>
+      <w:bookmarkStart w:id="17" w:name="_Toc483339588"/>
+      <w:bookmarkStart w:id="18" w:name="_Toc513291973"/>
       <w:r>
         <w:rPr>
           <w:rFonts w:eastAsia="Times New Roman"/>
         </w:rPr>
         <w:t>Necesidad o Problema Encontrado</w:t>
       </w:r>
-      <w:bookmarkEnd w:id="16"/>
       <w:bookmarkEnd w:id="17"/>
+      <w:bookmarkEnd w:id="18"/>
     </w:p>
     <w:p>
       <w:pPr>
@@ -2148,16 +2102,16 @@
           <w:rFonts w:eastAsia="Times New Roman"/>
         </w:rPr>
       </w:pPr>
-      <w:bookmarkStart w:id="18" w:name="_Toc483339589"/>
-      <w:bookmarkStart w:id="19" w:name="_Toc513159206"/>
+      <w:bookmarkStart w:id="19" w:name="_Toc483339589"/>
+      <w:bookmarkStart w:id="20" w:name="_Toc513291974"/>
       <w:r>
         <w:rPr>
           <w:rFonts w:eastAsia="Times New Roman"/>
         </w:rPr>
         <w:t>Objetivo o Propósito del Proyecto</w:t>
       </w:r>
-      <w:bookmarkEnd w:id="18"/>
       <w:bookmarkEnd w:id="19"/>
+      <w:bookmarkEnd w:id="20"/>
     </w:p>
     <w:p>
       <w:pPr>
@@ -2192,7 +2146,6 @@
           <w:szCs w:val="32"/>
         </w:rPr>
       </w:pPr>
-      <w:bookmarkStart w:id="20" w:name="_Toc513159207"/>
       <w:r>
         <w:rPr>
           <w:rFonts w:eastAsia="Times New Roman"/>
@@ -2211,6 +2164,7 @@
           <w:rFonts w:eastAsia="Times New Roman"/>
         </w:rPr>
       </w:pPr>
+      <w:bookmarkStart w:id="21" w:name="_Toc513291975"/>
       <w:r>
         <w:rPr>
           <w:rFonts w:eastAsia="Times New Roman"/>
@@ -2218,7 +2172,7 @@
         <w:lastRenderedPageBreak/>
         <w:t>Alcance del Plan de Gestión de la Configuración</w:t>
       </w:r>
-      <w:bookmarkEnd w:id="20"/>
+      <w:bookmarkEnd w:id="21"/>
     </w:p>
     <w:p>
       <w:pPr>
@@ -2313,47 +2267,7 @@
         <w:t>transacciones de compra y envío.</w:t>
       </w:r>
     </w:p>
-    <w:p>
-      <w:pPr>
-        <w:pStyle w:val="Prrafodelista"/>
-        <w:keepLines/>
-        <w:spacing w:after="120" w:line="240" w:lineRule="auto"/>
-        <w:jc w:val="both"/>
-        <w:rPr>
-          <w:rFonts w:ascii="Arial" w:eastAsia="Times New Roman" w:hAnsi="Arial" w:cs="Arial"/>
-          <w:color w:val="000000"/>
-        </w:rPr>
-      </w:pPr>
-    </w:p>
-    <w:p>
-      <w:pPr>
-        <w:pStyle w:val="Ttulo2"/>
-        <w:numPr>
-          <w:ilvl w:val="1"/>
-          <w:numId w:val="11"/>
-        </w:numPr>
-      </w:pPr>
-      <w:bookmarkStart w:id="21" w:name="_Toc483339590"/>
-      <w:bookmarkStart w:id="22" w:name="_Toc513159208"/>
-      <w:r>
-        <w:t>WBS Producto</w:t>
-      </w:r>
-      <w:bookmarkEnd w:id="21"/>
-      <w:bookmarkEnd w:id="22"/>
-      <w:r>
-        <w:rPr>
-          <w:rStyle w:val="Refdecomentario"/>
-          <w:rFonts w:asciiTheme="minorHAnsi" w:eastAsiaTheme="minorHAnsi" w:hAnsiTheme="minorHAnsi" w:cstheme="minorBidi"/>
-          <w:b w:val="0"/>
-        </w:rPr>
-        <w:commentReference w:id="23"/>
-      </w:r>
-    </w:p>
-    <w:p>
-      <w:r>
-        <w:br w:type="page"/>
-      </w:r>
-    </w:p>
+    <w:p/>
     <w:p>
       <w:pPr>
         <w:pStyle w:val="Ttulo2"/>
@@ -2362,18 +2276,15 @@
           <w:numId w:val="11"/>
         </w:numPr>
         <w:sectPr>
-          <w:headerReference w:type="default" r:id="rId11"/>
-          <w:footerReference w:type="default" r:id="rId12"/>
+          <w:headerReference w:type="default" r:id="rId9"/>
+          <w:footerReference w:type="default" r:id="rId10"/>
           <w:pgSz w:w="11906" w:h="16838"/>
           <w:pgMar w:top="1417" w:right="1701" w:bottom="1417" w:left="1701" w:header="708" w:footer="708" w:gutter="0"/>
           <w:cols w:space="708"/>
           <w:docGrid w:linePitch="360"/>
         </w:sectPr>
       </w:pPr>
-      <w:bookmarkStart w:id="24" w:name="_Toc483339591"/>
-      <w:bookmarkStart w:id="25" w:name="_Toc513159209"/>
-      <w:bookmarkStart w:id="26" w:name="_GoBack"/>
-      <w:bookmarkEnd w:id="26"/>
+      <w:bookmarkStart w:id="22" w:name="_Toc483339591"/>
     </w:p>
     <w:p>
       <w:pPr>
@@ -2383,12 +2294,13 @@
           <w:numId w:val="11"/>
         </w:numPr>
       </w:pPr>
+      <w:bookmarkStart w:id="23" w:name="_Toc513291976"/>
       <w:r>
         <w:lastRenderedPageBreak/>
         <w:t>WBS Proyecto</w:t>
       </w:r>
-      <w:bookmarkEnd w:id="24"/>
-      <w:bookmarkEnd w:id="25"/>
+      <w:bookmarkEnd w:id="22"/>
+      <w:bookmarkEnd w:id="23"/>
     </w:p>
     <w:p>
       <w:pPr>
@@ -2420,6 +2332,7 @@
         </w:rPr>
         <w:t xml:space="preserve"> </w:t>
       </w:r>
+      <w:bookmarkStart w:id="24" w:name="_Toc513291977"/>
       <w:r>
         <w:rPr>
           <w:b w:val="0"/>
@@ -2444,7 +2357,7 @@
                     </pic:cNvPicPr>
                   </pic:nvPicPr>
                   <pic:blipFill>
-                    <a:blip r:embed="rId13" cstate="print">
+                    <a:blip r:embed="rId11" cstate="print">
                       <a:extLst>
                         <a:ext uri="{28A0092B-C50C-407E-A947-70E740481C1C}">
                           <a14:useLocalDpi xmlns:a14="http://schemas.microsoft.com/office/drawing/2010/main" val="0"/>
@@ -2475,6 +2388,7 @@
           </wp:inline>
         </w:drawing>
       </w:r>
+      <w:bookmarkEnd w:id="24"/>
     </w:p>
     <w:sectPr>
       <w:pgSz w:w="16838" w:h="11906" w:orient="landscape"/>
@@ -2484,33 +2398,6 @@
     </w:sectPr>
   </w:body>
 </w:document>
-</file>
-
-<file path=word/comments.xml><?xml version="1.0" encoding="utf-8"?>
-<w:comments xmlns:wpc="http://schemas.microsoft.com/office/word/2010/wordprocessingCanvas" xmlns:cx="http://schemas.microsoft.com/office/drawing/2014/chartex" xmlns:cx1="http://schemas.microsoft.com/office/drawing/2015/9/8/chartex" xmlns:cx2="http://schemas.microsoft.com/office/drawing/2015/10/21/chartex" xmlns:cx3="http://schemas.microsoft.com/office/drawing/2016/5/9/chartex" xmlns:cx4="http://schemas.microsoft.com/office/drawing/2016/5/10/chartex" xmlns:cx5="http://schemas.microsoft.com/office/drawing/2016/5/11/chartex" xmlns:cx6="http://schemas.microsoft.com/office/drawing/2016/5/12/chartex" xmlns:cx7="http://schemas.microsoft.com/office/drawing/2016/5/13/chartex" xmlns:cx8="http://schemas.microsoft.com/office/drawing/2016/5/14/chartex" xmlns:mc="http://schemas.openxmlformats.org/markup-compatibility/2006" xmlns:aink="http://schemas.microsoft.com/office/drawing/2016/ink" xmlns:am3d="http://schemas.microsoft.com/office/drawing/2017/model3d" xmlns:o="urn:schemas-microsoft-com:office:office" xmlns:r="http://schemas.openxmlformats.org/officeDocument/2006/relationships" xmlns:m="http://schemas.openxmlformats.org/officeDocument/2006/math" xmlns:v="urn:schemas-microsoft-com:vml" xmlns:wp14="http://schemas.microsoft.com/office/word/2010/wordprocessingDrawing" xmlns:wp="http://schemas.openxmlformats.org/drawingml/2006/wordprocessingDrawing" xmlns:w10="urn:schemas-microsoft-com:office:word" xmlns:w="http://schemas.openxmlformats.org/wordprocessingml/2006/main" xmlns:w14="http://schemas.microsoft.com/office/word/2010/wordml" xmlns:w15="http://schemas.microsoft.com/office/word/2012/wordml" xmlns:w16cid="http://schemas.microsoft.com/office/word/2016/wordml/cid" xmlns:w16se="http://schemas.microsoft.com/office/word/2015/wordml/symex" xmlns:wpg="http://schemas.microsoft.com/office/word/2010/wordprocessingGroup" xmlns:wpi="http://schemas.microsoft.com/office/word/2010/wordprocessingInk" xmlns:wne="http://schemas.microsoft.com/office/word/2006/wordml" xmlns:wps="http://schemas.microsoft.com/office/word/2010/wordprocessingShape" mc:Ignorable="w14 w15 w16se w16cid wp14">
-  <w:comment w:id="23" w:author="Angel Antonio Santa Cruz Miñano" w:date="2018-05-04T02:05:00Z" w:initials="AASCM">
-    <w:p>
-      <w:pPr>
-        <w:pStyle w:val="Textocomentario"/>
-      </w:pPr>
-      <w:r>
-        <w:rPr>
-          <w:rStyle w:val="Refdecomentario"/>
-        </w:rPr>
-        <w:annotationRef/>
-      </w:r>
-      <w:r>
-        <w:t>REALIZAR WBS DE LA APP</w:t>
-      </w:r>
-    </w:p>
-  </w:comment>
-</w:comments>
-</file>
-
-<file path=word/commentsExtended.xml><?xml version="1.0" encoding="utf-8"?>
-<w15:commentsEx xmlns:wpc="http://schemas.microsoft.com/office/word/2010/wordprocessingCanvas" xmlns:cx="http://schemas.microsoft.com/office/drawing/2014/chartex" xmlns:cx1="http://schemas.microsoft.com/office/drawing/2015/9/8/chartex" xmlns:cx2="http://schemas.microsoft.com/office/drawing/2015/10/21/chartex" xmlns:cx3="http://schemas.microsoft.com/office/drawing/2016/5/9/chartex" xmlns:cx4="http://schemas.microsoft.com/office/drawing/2016/5/10/chartex" xmlns:cx5="http://schemas.microsoft.com/office/drawing/2016/5/11/chartex" xmlns:cx6="http://schemas.microsoft.com/office/drawing/2016/5/12/chartex" xmlns:cx7="http://schemas.microsoft.com/office/drawing/2016/5/13/chartex" xmlns:cx8="http://schemas.microsoft.com/office/drawing/2016/5/14/chartex" xmlns:mc="http://schemas.openxmlformats.org/markup-compatibility/2006" xmlns:aink="http://schemas.microsoft.com/office/drawing/2016/ink" xmlns:am3d="http://schemas.microsoft.com/office/drawing/2017/model3d" xmlns:o="urn:schemas-microsoft-com:office:office" xmlns:r="http://schemas.openxmlformats.org/officeDocument/2006/relationships" xmlns:m="http://schemas.openxmlformats.org/officeDocument/2006/math" xmlns:v="urn:schemas-microsoft-com:vml" xmlns:wp14="http://schemas.microsoft.com/office/word/2010/wordprocessingDrawing" xmlns:wp="http://schemas.openxmlformats.org/drawingml/2006/wordprocessingDrawing" xmlns:w10="urn:schemas-microsoft-com:office:word" xmlns:w="http://schemas.openxmlformats.org/wordprocessingml/2006/main" xmlns:w14="http://schemas.microsoft.com/office/word/2010/wordml" xmlns:w15="http://schemas.microsoft.com/office/word/2012/wordml" xmlns:w16cid="http://schemas.microsoft.com/office/word/2016/wordml/cid" xmlns:w16se="http://schemas.microsoft.com/office/word/2015/wordml/symex" xmlns:wpg="http://schemas.microsoft.com/office/word/2010/wordprocessingGroup" xmlns:wpi="http://schemas.microsoft.com/office/word/2010/wordprocessingInk" xmlns:wne="http://schemas.microsoft.com/office/word/2006/wordml" xmlns:wps="http://schemas.microsoft.com/office/word/2010/wordprocessingShape" mc:Ignorable="w14 w15 w16se w16cid wp14">
-  <w15:commentEx w15:paraId="4D56DA28" w15:done="0"/>
-</w15:commentsEx>
 </file>
 
 <file path=word/endnotes.xml><?xml version="1.0" encoding="utf-8"?>
@@ -4420,14 +4307,6 @@
     <w:abstractNumId w:val="9"/>
   </w:num>
 </w:numbering>
-</file>
-
-<file path=word/people.xml><?xml version="1.0" encoding="utf-8"?>
-<w15:people xmlns:wpc="http://schemas.microsoft.com/office/word/2010/wordprocessingCanvas" xmlns:cx="http://schemas.microsoft.com/office/drawing/2014/chartex" xmlns:cx1="http://schemas.microsoft.com/office/drawing/2015/9/8/chartex" xmlns:cx2="http://schemas.microsoft.com/office/drawing/2015/10/21/chartex" xmlns:cx3="http://schemas.microsoft.com/office/drawing/2016/5/9/chartex" xmlns:cx4="http://schemas.microsoft.com/office/drawing/2016/5/10/chartex" xmlns:cx5="http://schemas.microsoft.com/office/drawing/2016/5/11/chartex" xmlns:cx6="http://schemas.microsoft.com/office/drawing/2016/5/12/chartex" xmlns:cx7="http://schemas.microsoft.com/office/drawing/2016/5/13/chartex" xmlns:cx8="http://schemas.microsoft.com/office/drawing/2016/5/14/chartex" xmlns:mc="http://schemas.openxmlformats.org/markup-compatibility/2006" xmlns:aink="http://schemas.microsoft.com/office/drawing/2016/ink" xmlns:am3d="http://schemas.microsoft.com/office/drawing/2017/model3d" xmlns:o="urn:schemas-microsoft-com:office:office" xmlns:r="http://schemas.openxmlformats.org/officeDocument/2006/relationships" xmlns:m="http://schemas.openxmlformats.org/officeDocument/2006/math" xmlns:v="urn:schemas-microsoft-com:vml" xmlns:wp14="http://schemas.microsoft.com/office/word/2010/wordprocessingDrawing" xmlns:wp="http://schemas.openxmlformats.org/drawingml/2006/wordprocessingDrawing" xmlns:w10="urn:schemas-microsoft-com:office:word" xmlns:w="http://schemas.openxmlformats.org/wordprocessingml/2006/main" xmlns:w14="http://schemas.microsoft.com/office/word/2010/wordml" xmlns:w15="http://schemas.microsoft.com/office/word/2012/wordml" xmlns:w16cid="http://schemas.microsoft.com/office/word/2016/wordml/cid" xmlns:w16se="http://schemas.microsoft.com/office/word/2015/wordml/symex" xmlns:wpg="http://schemas.microsoft.com/office/word/2010/wordprocessingGroup" xmlns:wpi="http://schemas.microsoft.com/office/word/2010/wordprocessingInk" xmlns:wne="http://schemas.microsoft.com/office/word/2006/wordml" xmlns:wps="http://schemas.microsoft.com/office/word/2010/wordprocessingShape" mc:Ignorable="w14 w15 w16se w16cid wp14">
-  <w15:person w15:author="Angel Antonio Santa Cruz Miñano">
-    <w15:presenceInfo w15:providerId="None" w15:userId="Angel Antonio Santa Cruz Miñano"/>
-  </w15:person>
-</w15:people>
 </file>
 
 <file path=word/styles.xml><?xml version="1.0" encoding="utf-8"?>
@@ -5530,7 +5409,7 @@
 </file>
 
 <file path=customXml/itemProps1.xml><?xml version="1.0" encoding="utf-8"?>
-<ds:datastoreItem xmlns:ds="http://schemas.openxmlformats.org/officeDocument/2006/customXml" ds:itemID="{59581362-B9C6-4506-94D8-0BD7953E0F0C}">
+<ds:datastoreItem xmlns:ds="http://schemas.openxmlformats.org/officeDocument/2006/customXml" ds:itemID="{861B4718-E8AB-4FE9-A0EF-B4D8E8F39180}">
   <ds:schemaRefs>
     <ds:schemaRef ds:uri="http://schemas.openxmlformats.org/officeDocument/2006/bibliography"/>
   </ds:schemaRefs>

</xml_diff>